<commit_message>
Revise Chapter 12: apply language example formatting, update homework
Co-Authored-By: Claude Opus 4.6 <noreply@anthropic.com>
</commit_message>
<xml_diff>
--- a/Homework/Chapter 12 Answer Key.docx
+++ b/Homework/Chapter 12 Answer Key.docx
@@ -4,567 +4,1324 @@
   <w:body>
     <w:p>
       <w:pPr>
-        <w:pStyle w:val="Title"/>
+        <w:pStyle w:val="Heading1"/>
+        <w:spacing w:before="0" w:after="120"/>
       </w:pPr>
       <w:r>
-        <w:t>ANSWER KEY</w:t>
+        <w:rPr>
+          <w:sz w:val="32"/>
+        </w:rPr>
+        <w:t>Chapter 12: Adverbials</w:t>
       </w:r>
     </w:p>
-    <w:p/>
     <w:p>
       <w:pPr>
-        <w:spacing w:before="240"/>
+        <w:pStyle w:val="Heading2"/>
+        <w:spacing w:before="0" w:after="240"/>
+      </w:pPr>
+      <w:r>
+        <w:rPr>
+          <w:sz w:val="28"/>
+        </w:rPr>
+        <w:t>Answer Key</w:t>
+      </w:r>
+    </w:p>
+    <w:p>
+      <w:pPr>
+        <w:pStyle w:val="Heading3"/>
+      </w:pPr>
+      <w:r>
+        <w:rPr>
+          <w:sz w:val="24"/>
+        </w:rPr>
+        <w:t>Part 1: Identification and Classification</w:t>
+      </w:r>
+    </w:p>
+    <w:p>
+      <w:pPr>
+        <w:spacing w:before="120" w:after="60"/>
       </w:pPr>
       <w:r>
         <w:rPr>
           <w:b/>
+          <w:sz w:val="24"/>
         </w:rPr>
-        <w:t>1. Last week, the students studied diligently in the library.</w:t>
+        <w:t xml:space="preserve">Exercise 1. </w:t>
       </w:r>
-    </w:p>
-    <w:p>
       <w:r>
-        <w:t>Adverbial 1: Last week</w:t>
-      </w:r>
-    </w:p>
-    <w:p>
-      <w:r>
-        <w:t>Form: NP</w:t>
-      </w:r>
-    </w:p>
-    <w:p>
-      <w:r>
-        <w:t>Semantic role: time</w:t>
-      </w:r>
-    </w:p>
-    <w:p>
-      <w:r>
-        <w:t>Adverbial 2: diligently</w:t>
-      </w:r>
-    </w:p>
-    <w:p>
-      <w:r>
-        <w:t>Form: AdvP</w:t>
-      </w:r>
-    </w:p>
-    <w:p>
-      <w:r>
-        <w:t>Semantic role: manner</w:t>
-      </w:r>
-    </w:p>
-    <w:p>
-      <w:r>
-        <w:t>Adverbial 3: in the library</w:t>
-      </w:r>
-    </w:p>
-    <w:p>
-      <w:r>
-        <w:t>Form: PP</w:t>
-      </w:r>
-    </w:p>
-    <w:p>
-      <w:r>
-        <w:t>Semantic role: place</w:t>
+        <w:rPr>
+          <w:i/>
+          <w:sz w:val="24"/>
+        </w:rPr>
+        <w:t>Last week, the students studied diligently in the library.</w:t>
       </w:r>
     </w:p>
     <w:p>
       <w:pPr>
-        <w:spacing w:before="240"/>
+        <w:ind w:left="504"/>
+        <w:spacing w:before="0" w:after="40"/>
       </w:pPr>
       <w:r>
         <w:rPr>
           <w:b/>
+          <w:sz w:val="24"/>
         </w:rPr>
-        <w:t>2. If you need assistance, please call the help desk immediately.</w:t>
+        <w:t xml:space="preserve">Adverbial 1: </w:t>
       </w:r>
-    </w:p>
-    <w:p>
       <w:r>
-        <w:t>Adverbial 1: If you need assistance</w:t>
-      </w:r>
-    </w:p>
-    <w:p>
-      <w:r>
-        <w:t>Form: adverb clause</w:t>
-      </w:r>
-    </w:p>
-    <w:p>
-      <w:r>
-        <w:t>Semantic role: condition</w:t>
-      </w:r>
-    </w:p>
-    <w:p>
-      <w:r>
-        <w:t>Adverbial 2: immediately</w:t>
-      </w:r>
-    </w:p>
-    <w:p>
-      <w:r>
-        <w:t>Form: AdvP</w:t>
-      </w:r>
-    </w:p>
-    <w:p>
-      <w:r>
-        <w:t>Semantic role: time (or manner)</w:t>
+        <w:rPr>
+          <w:i/>
+          <w:sz w:val="24"/>
+        </w:rPr>
+        <w:t>Last week — NP — time</w:t>
       </w:r>
     </w:p>
     <w:p>
       <w:pPr>
-        <w:spacing w:before="240"/>
+        <w:ind w:left="504"/>
+        <w:spacing w:before="0" w:after="40"/>
       </w:pPr>
       <w:r>
         <w:rPr>
           <w:b/>
+          <w:sz w:val="24"/>
         </w:rPr>
-        <w:t>3. She left early to catch her flight.</w:t>
+        <w:t xml:space="preserve">Adverbial 2: </w:t>
+      </w:r>
+      <w:r>
+        <w:rPr>
+          <w:i/>
+          <w:sz w:val="24"/>
+        </w:rPr>
+        <w:t>diligently — AdvP — manner</w:t>
       </w:r>
     </w:p>
     <w:p>
+      <w:pPr>
+        <w:ind w:left="504"/>
+        <w:spacing w:before="0" w:after="40"/>
+      </w:pPr>
       <w:r>
-        <w:t>Adverbial 1: early</w:t>
+        <w:rPr>
+          <w:b/>
+          <w:sz w:val="24"/>
+        </w:rPr>
+        <w:t xml:space="preserve">Adverbial 3: </w:t>
+      </w:r>
+      <w:r>
+        <w:rPr>
+          <w:i/>
+          <w:sz w:val="24"/>
+        </w:rPr>
+        <w:t>in the library — PP — place</w:t>
       </w:r>
     </w:p>
     <w:p>
+      <w:pPr>
+        <w:spacing w:before="120" w:after="60"/>
+      </w:pPr>
       <w:r>
-        <w:t>Form: AdvP</w:t>
+        <w:rPr>
+          <w:b/>
+          <w:sz w:val="24"/>
+        </w:rPr>
+        <w:t xml:space="preserve">Exercise 2. </w:t>
+      </w:r>
+      <w:r>
+        <w:rPr>
+          <w:i/>
+          <w:sz w:val="24"/>
+        </w:rPr>
+        <w:t>If you need assistance, please call the help desk immediately.</w:t>
       </w:r>
     </w:p>
     <w:p>
+      <w:pPr>
+        <w:ind w:left="504"/>
+        <w:spacing w:before="0" w:after="40"/>
+      </w:pPr>
       <w:r>
-        <w:t>Semantic role: time</w:t>
+        <w:rPr>
+          <w:b/>
+          <w:sz w:val="24"/>
+        </w:rPr>
+        <w:t xml:space="preserve">Adverbial 1: </w:t>
+      </w:r>
+      <w:r>
+        <w:rPr>
+          <w:i/>
+          <w:sz w:val="24"/>
+        </w:rPr>
+        <w:t>If you need assistance — adverb clause — condition</w:t>
       </w:r>
     </w:p>
     <w:p>
+      <w:pPr>
+        <w:ind w:left="504"/>
+        <w:spacing w:before="0" w:after="40"/>
+      </w:pPr>
       <w:r>
-        <w:t>Adverbial 2: to catch her flight</w:t>
+        <w:rPr>
+          <w:b/>
+          <w:sz w:val="24"/>
+        </w:rPr>
+        <w:t xml:space="preserve">Adverbial 2: </w:t>
+      </w:r>
+      <w:r>
+        <w:rPr>
+          <w:i/>
+          <w:sz w:val="24"/>
+        </w:rPr>
+        <w:t>immediately — AdvP — time</w:t>
       </w:r>
     </w:p>
     <w:p>
+      <w:pPr>
+        <w:spacing w:before="120" w:after="60"/>
+      </w:pPr>
       <w:r>
-        <w:t>Form: infinitive phrase</w:t>
+        <w:rPr>
+          <w:b/>
+          <w:sz w:val="24"/>
+        </w:rPr>
+        <w:t xml:space="preserve">Exercise 3. </w:t>
+      </w:r>
+      <w:r>
+        <w:rPr>
+          <w:i/>
+          <w:sz w:val="24"/>
+        </w:rPr>
+        <w:t>She left early to catch her flight.</w:t>
       </w:r>
     </w:p>
     <w:p>
+      <w:pPr>
+        <w:ind w:left="504"/>
+        <w:spacing w:before="0" w:after="40"/>
+      </w:pPr>
       <w:r>
-        <w:t>Semantic role: purpose</w:t>
+        <w:rPr>
+          <w:b/>
+          <w:sz w:val="24"/>
+        </w:rPr>
+        <w:t xml:space="preserve">Adverbial 1: </w:t>
+      </w:r>
+      <w:r>
+        <w:rPr>
+          <w:i/>
+          <w:sz w:val="24"/>
+        </w:rPr>
+        <w:t>early — AdvP — time</w:t>
       </w:r>
     </w:p>
-    <w:p/>
-    <w:p/>
     <w:p>
       <w:pPr>
-        <w:pStyle w:val="Heading1"/>
+        <w:ind w:left="504"/>
+        <w:spacing w:before="0" w:after="40"/>
       </w:pPr>
       <w:r>
+        <w:rPr>
+          <w:b/>
+          <w:sz w:val="24"/>
+        </w:rPr>
+        <w:t xml:space="preserve">Adverbial 2: </w:t>
+      </w:r>
+      <w:r>
+        <w:rPr>
+          <w:i/>
+          <w:sz w:val="24"/>
+        </w:rPr>
+        <w:t>to catch her flight — infinitive phrase — purpose</w:t>
+      </w:r>
+    </w:p>
+    <w:p>
+      <w:pPr>
+        <w:pStyle w:val="Heading3"/>
+      </w:pPr>
+      <w:r>
+        <w:rPr>
+          <w:sz w:val="24"/>
+        </w:rPr>
         <w:t>Part 2: Adjunct, Disjunct, or Conjunct</w:t>
       </w:r>
     </w:p>
     <w:p>
       <w:pPr>
-        <w:spacing w:before="240"/>
+        <w:spacing w:before="120" w:after="60"/>
       </w:pPr>
       <w:r>
         <w:rPr>
           <w:b/>
+          <w:sz w:val="24"/>
         </w:rPr>
-        <w:t>4. She answered the questions honestly.</w:t>
+        <w:t xml:space="preserve">Exercise 4. </w:t>
       </w:r>
-    </w:p>
-    <w:p>
       <w:r>
-        <w:t>Classification: adjunct</w:t>
-      </w:r>
-    </w:p>
-    <w:p>
-      <w:r>
-        <w:t>Explanation: The adverb modifies how she answered; it's part of the proposition and can be questioned or negated ("Did she answer honestly?" / "She didn't answer honestly").</w:t>
+        <w:rPr>
+          <w:i/>
+          <w:sz w:val="24"/>
+        </w:rPr>
+        <w:t>She answered the questions honestly.</w:t>
       </w:r>
     </w:p>
     <w:p>
       <w:pPr>
-        <w:spacing w:before="240"/>
+        <w:ind w:left="504"/>
+        <w:spacing w:before="0" w:after="40"/>
       </w:pPr>
       <w:r>
         <w:rPr>
           <w:b/>
+          <w:sz w:val="24"/>
         </w:rPr>
-        <w:t>5. Honestly, I don't think that's a good idea.</w:t>
+        <w:t xml:space="preserve">Classification: </w:t>
       </w:r>
-    </w:p>
-    <w:p>
       <w:r>
-        <w:t>Classification: disjunct</w:t>
-      </w:r>
-    </w:p>
-    <w:p>
-      <w:r>
-        <w:t>Explanation: The adverb expresses the speaker's stance toward the statement (speaking frankly); it's not part of the proposition about the idea being good or bad.</w:t>
+        <w:rPr>
+          <w:i/>
+          <w:sz w:val="24"/>
+        </w:rPr>
+        <w:t>adjunct</w:t>
       </w:r>
     </w:p>
     <w:p>
       <w:pPr>
-        <w:spacing w:before="240"/>
+        <w:ind w:left="504"/>
+        <w:spacing w:before="0" w:after="40"/>
+      </w:pPr>
+      <w:r>
+        <w:rPr>
+          <w:sz w:val="24"/>
+        </w:rPr>
+        <w:t>Honestly modifies the verb answered, telling how she answered (manner). It is integrated into the clause and can be questioned: "Did she answer honestly?"</w:t>
+      </w:r>
+    </w:p>
+    <w:p>
+      <w:pPr>
+        <w:spacing w:before="120" w:after="60"/>
       </w:pPr>
       <w:r>
         <w:rPr>
           <w:b/>
+          <w:sz w:val="24"/>
         </w:rPr>
-        <w:t>6. The data were inconclusive. Nevertheless, the researchers published their findings.</w:t>
+        <w:t xml:space="preserve">Exercise 5. </w:t>
       </w:r>
-    </w:p>
-    <w:p>
       <w:r>
-        <w:t>Classification: conjunct</w:t>
-      </w:r>
-    </w:p>
-    <w:p>
-      <w:r>
-        <w:t>Explanation: The adverb connects the two sentences and shows a contrastive/concessive relationship between them.</w:t>
+        <w:rPr>
+          <w:i/>
+          <w:sz w:val="24"/>
+        </w:rPr>
+        <w:t>Honestly, I don’t think that’s a good idea.</w:t>
       </w:r>
     </w:p>
     <w:p>
       <w:pPr>
-        <w:spacing w:before="240"/>
+        <w:ind w:left="504"/>
+        <w:spacing w:before="0" w:after="40"/>
       </w:pPr>
       <w:r>
         <w:rPr>
           <w:b/>
+          <w:sz w:val="24"/>
         </w:rPr>
-        <w:t>7. He spoke softly so the children wouldn't wake up.</w:t>
+        <w:t xml:space="preserve">Classification: </w:t>
       </w:r>
-    </w:p>
-    <w:p>
       <w:r>
-        <w:t>Classification: adjunct</w:t>
-      </w:r>
-    </w:p>
-    <w:p>
-      <w:r>
-        <w:t>Explanation: The adverb modifies how he spoke; it describes the manner of the action.</w:t>
+        <w:rPr>
+          <w:i/>
+          <w:sz w:val="24"/>
+        </w:rPr>
+        <w:t>disjunct</w:t>
       </w:r>
     </w:p>
     <w:p>
       <w:pPr>
-        <w:spacing w:before="240"/>
+        <w:ind w:left="504"/>
+        <w:spacing w:before="0" w:after="40"/>
+      </w:pPr>
+      <w:r>
+        <w:rPr>
+          <w:sz w:val="24"/>
+        </w:rPr>
+        <w:t>Honestly expresses the speaker’s stance/attitude toward the statement. It is not part of the proposition — it cannot be questioned or negated within the clause.</w:t>
+      </w:r>
+    </w:p>
+    <w:p>
+      <w:pPr>
+        <w:spacing w:before="120" w:after="60"/>
       </w:pPr>
       <w:r>
         <w:rPr>
           <w:b/>
+          <w:sz w:val="24"/>
         </w:rPr>
-        <w:t>8. The experiment failed. Therefore, they redesigned the protocol.</w:t>
+        <w:t xml:space="preserve">Exercise 6. </w:t>
+      </w:r>
+      <w:r>
+        <w:rPr>
+          <w:i/>
+          <w:sz w:val="24"/>
+        </w:rPr>
+        <w:t>The data were inconclusive. Nevertheless, the researchers published their findings.</w:t>
       </w:r>
     </w:p>
     <w:p>
+      <w:pPr>
+        <w:ind w:left="504"/>
+        <w:spacing w:before="0" w:after="40"/>
+      </w:pPr>
       <w:r>
-        <w:t>Classification: conjunct</w:t>
+        <w:rPr>
+          <w:b/>
+          <w:sz w:val="24"/>
+        </w:rPr>
+        <w:t xml:space="preserve">Classification: </w:t>
+      </w:r>
+      <w:r>
+        <w:rPr>
+          <w:i/>
+          <w:sz w:val="24"/>
+        </w:rPr>
+        <w:t>conjunct</w:t>
       </w:r>
     </w:p>
     <w:p>
+      <w:pPr>
+        <w:ind w:left="504"/>
+        <w:spacing w:before="0" w:after="40"/>
+      </w:pPr>
       <w:r>
-        <w:t>Explanation: The adverb connects the two sentences and shows a cause-effect relationship.</w:t>
+        <w:rPr>
+          <w:sz w:val="24"/>
+        </w:rPr>
+        <w:t>Nevertheless connects the two sentences, showing a contrast/concession relationship between them.</w:t>
       </w:r>
     </w:p>
-    <w:p/>
-    <w:p/>
     <w:p>
       <w:pPr>
-        <w:pStyle w:val="Heading1"/>
+        <w:spacing w:before="120" w:after="60"/>
       </w:pPr>
       <w:r>
+        <w:rPr>
+          <w:b/>
+          <w:sz w:val="24"/>
+        </w:rPr>
+        <w:t xml:space="preserve">Exercise 7. </w:t>
+      </w:r>
+      <w:r>
+        <w:rPr>
+          <w:i/>
+          <w:sz w:val="24"/>
+        </w:rPr>
+        <w:t>He spoke softly so the children wouldn’t wake up.</w:t>
+      </w:r>
+    </w:p>
+    <w:p>
+      <w:pPr>
+        <w:ind w:left="504"/>
+        <w:spacing w:before="0" w:after="40"/>
+      </w:pPr>
+      <w:r>
+        <w:rPr>
+          <w:b/>
+          <w:sz w:val="24"/>
+        </w:rPr>
+        <w:t xml:space="preserve">Classification: </w:t>
+      </w:r>
+      <w:r>
+        <w:rPr>
+          <w:i/>
+          <w:sz w:val="24"/>
+        </w:rPr>
+        <w:t>adjunct</w:t>
+      </w:r>
+    </w:p>
+    <w:p>
+      <w:pPr>
+        <w:ind w:left="504"/>
+        <w:spacing w:before="0" w:after="40"/>
+      </w:pPr>
+      <w:r>
+        <w:rPr>
+          <w:sz w:val="24"/>
+        </w:rPr>
+        <w:t>Softly modifies the verb spoke, telling how he spoke (manner). It is integrated into the clause.</w:t>
+      </w:r>
+    </w:p>
+    <w:p>
+      <w:pPr>
+        <w:spacing w:before="120" w:after="60"/>
+      </w:pPr>
+      <w:r>
+        <w:rPr>
+          <w:b/>
+          <w:sz w:val="24"/>
+        </w:rPr>
+        <w:t xml:space="preserve">Exercise 8. </w:t>
+      </w:r>
+      <w:r>
+        <w:rPr>
+          <w:i/>
+          <w:sz w:val="24"/>
+        </w:rPr>
+        <w:t>The experiment failed. Therefore, they redesigned the protocol.</w:t>
+      </w:r>
+    </w:p>
+    <w:p>
+      <w:pPr>
+        <w:ind w:left="504"/>
+        <w:spacing w:before="0" w:after="40"/>
+      </w:pPr>
+      <w:r>
+        <w:rPr>
+          <w:b/>
+          <w:sz w:val="24"/>
+        </w:rPr>
+        <w:t xml:space="preserve">Classification: </w:t>
+      </w:r>
+      <w:r>
+        <w:rPr>
+          <w:i/>
+          <w:sz w:val="24"/>
+        </w:rPr>
+        <w:t>conjunct</w:t>
+      </w:r>
+    </w:p>
+    <w:p>
+      <w:pPr>
+        <w:ind w:left="504"/>
+        <w:spacing w:before="0" w:after="40"/>
+      </w:pPr>
+      <w:r>
+        <w:rPr>
+          <w:sz w:val="24"/>
+        </w:rPr>
+        <w:t>Therefore connects the two sentences, showing a cause-result relationship.</w:t>
+      </w:r>
+    </w:p>
+    <w:p>
+      <w:pPr>
+        <w:pStyle w:val="Heading3"/>
+      </w:pPr>
+      <w:r>
+        <w:rPr>
+          <w:sz w:val="24"/>
+        </w:rPr>
         <w:t>Part 3: Sentence Completion</w:t>
       </w:r>
     </w:p>
     <w:p>
+      <w:pPr>
+        <w:spacing w:before="60" w:after="120"/>
+      </w:pPr>
       <w:r>
-        <w:t>Answers will vary. Sample responses:</w:t>
+        <w:rPr>
+          <w:sz w:val="24"/>
+        </w:rPr>
+        <w:t>Exercises 9–13 are open-ended. Accept any grammatically correct adverbial of the requested type.</w:t>
       </w:r>
     </w:p>
     <w:p>
       <w:pPr>
-        <w:spacing w:before="240"/>
+        <w:spacing w:before="120" w:after="60"/>
       </w:pPr>
       <w:r>
         <w:rPr>
           <w:b/>
+          <w:sz w:val="24"/>
         </w:rPr>
-        <w:t>9. Add a prepositional phrase of time: After the meeting, the committee will announce its decision.</w:t>
+        <w:t xml:space="preserve">Exercise 9. </w:t>
       </w:r>
     </w:p>
     <w:p>
       <w:pPr>
-        <w:spacing w:before="240"/>
+        <w:ind w:left="504"/>
+        <w:spacing w:before="0" w:after="40"/>
       </w:pPr>
       <w:r>
         <w:rPr>
           <w:b/>
+          <w:sz w:val="24"/>
         </w:rPr>
-        <w:t>10. Add an adverb clause of reason: She stayed home because she wasn't feeling well.</w:t>
+        <w:t xml:space="preserve">Prompt: </w:t>
+      </w:r>
+      <w:r>
+        <w:rPr>
+          <w:sz w:val="24"/>
+        </w:rPr>
+        <w:t>PP of time: __________, the committee will announce its decision.</w:t>
       </w:r>
     </w:p>
     <w:p>
       <w:pPr>
-        <w:spacing w:before="240"/>
+        <w:ind w:left="504"/>
+        <w:spacing w:before="0" w:after="40"/>
+      </w:pPr>
+      <w:r>
+        <w:rPr>
+          <w:sz w:val="24"/>
+        </w:rPr>
+        <w:t>Sample: "After the meeting, the committee will announce its decision."</w:t>
+      </w:r>
+    </w:p>
+    <w:p>
+      <w:pPr>
+        <w:spacing w:before="120" w:after="60"/>
       </w:pPr>
       <w:r>
         <w:rPr>
           <w:b/>
+          <w:sz w:val="24"/>
         </w:rPr>
-        <w:t>11. Add an infinitive phrase of purpose: He went to the store to buy groceries.</w:t>
+        <w:t xml:space="preserve">Exercise 10. </w:t>
       </w:r>
     </w:p>
     <w:p>
       <w:pPr>
-        <w:spacing w:before="240"/>
+        <w:ind w:left="504"/>
+        <w:spacing w:before="0" w:after="40"/>
       </w:pPr>
       <w:r>
         <w:rPr>
           <w:b/>
+          <w:sz w:val="24"/>
         </w:rPr>
-        <w:t>12. Add an adverb clause of concession: Although the budget was limited, we decided to proceed with the project.</w:t>
+        <w:t xml:space="preserve">Prompt: </w:t>
+      </w:r>
+      <w:r>
+        <w:rPr>
+          <w:sz w:val="24"/>
+        </w:rPr>
+        <w:t>Adverb clause of reason: She stayed home __________.</w:t>
       </w:r>
     </w:p>
     <w:p>
       <w:pPr>
-        <w:spacing w:before="240"/>
+        <w:ind w:left="504"/>
+        <w:spacing w:before="0" w:after="40"/>
+      </w:pPr>
+      <w:r>
+        <w:rPr>
+          <w:sz w:val="24"/>
+        </w:rPr>
+        <w:t>Sample: "She stayed home because she was feeling ill."</w:t>
+      </w:r>
+    </w:p>
+    <w:p>
+      <w:pPr>
+        <w:spacing w:before="120" w:after="60"/>
       </w:pPr>
       <w:r>
         <w:rPr>
           <w:b/>
+          <w:sz w:val="24"/>
         </w:rPr>
-        <w:t>13. Add a participial phrase functioning as an adverbial: Having studied all night, she answered all the questions correctly.</w:t>
+        <w:t xml:space="preserve">Exercise 11. </w:t>
       </w:r>
     </w:p>
-    <w:p/>
-    <w:p/>
     <w:p>
       <w:pPr>
-        <w:pStyle w:val="Heading1"/>
+        <w:ind w:left="504"/>
+        <w:spacing w:before="0" w:after="40"/>
       </w:pPr>
       <w:r>
+        <w:rPr>
+          <w:b/>
+          <w:sz w:val="24"/>
+        </w:rPr>
+        <w:t xml:space="preserve">Prompt: </w:t>
+      </w:r>
+      <w:r>
+        <w:rPr>
+          <w:sz w:val="24"/>
+        </w:rPr>
+        <w:t>Infinitive phrase of purpose: He went to the store __________.</w:t>
+      </w:r>
+    </w:p>
+    <w:p>
+      <w:pPr>
+        <w:ind w:left="504"/>
+        <w:spacing w:before="0" w:after="40"/>
+      </w:pPr>
+      <w:r>
+        <w:rPr>
+          <w:sz w:val="24"/>
+        </w:rPr>
+        <w:t>Sample: "He went to the store to buy groceries."</w:t>
+      </w:r>
+    </w:p>
+    <w:p>
+      <w:pPr>
+        <w:spacing w:before="120" w:after="60"/>
+      </w:pPr>
+      <w:r>
+        <w:rPr>
+          <w:b/>
+          <w:sz w:val="24"/>
+        </w:rPr>
+        <w:t xml:space="preserve">Exercise 12. </w:t>
+      </w:r>
+    </w:p>
+    <w:p>
+      <w:pPr>
+        <w:ind w:left="504"/>
+        <w:spacing w:before="0" w:after="40"/>
+      </w:pPr>
+      <w:r>
+        <w:rPr>
+          <w:b/>
+          <w:sz w:val="24"/>
+        </w:rPr>
+        <w:t xml:space="preserve">Prompt: </w:t>
+      </w:r>
+      <w:r>
+        <w:rPr>
+          <w:sz w:val="24"/>
+        </w:rPr>
+        <w:t>Adverb clause of concession: __________, we decided to proceed with the project.</w:t>
+      </w:r>
+    </w:p>
+    <w:p>
+      <w:pPr>
+        <w:ind w:left="504"/>
+        <w:spacing w:before="0" w:after="40"/>
+      </w:pPr>
+      <w:r>
+        <w:rPr>
+          <w:sz w:val="24"/>
+        </w:rPr>
+        <w:t>Sample: "Although the budget was tight, we decided to proceed with the project."</w:t>
+      </w:r>
+    </w:p>
+    <w:p>
+      <w:pPr>
+        <w:spacing w:before="120" w:after="60"/>
+      </w:pPr>
+      <w:r>
+        <w:rPr>
+          <w:b/>
+          <w:sz w:val="24"/>
+        </w:rPr>
+        <w:t xml:space="preserve">Exercise 13. </w:t>
+      </w:r>
+    </w:p>
+    <w:p>
+      <w:pPr>
+        <w:ind w:left="504"/>
+        <w:spacing w:before="0" w:after="40"/>
+      </w:pPr>
+      <w:r>
+        <w:rPr>
+          <w:b/>
+          <w:sz w:val="24"/>
+        </w:rPr>
+        <w:t xml:space="preserve">Prompt: </w:t>
+      </w:r>
+      <w:r>
+        <w:rPr>
+          <w:sz w:val="24"/>
+        </w:rPr>
+        <w:t>Participial phrase as adverbial: __________, she answered all the questions correctly.</w:t>
+      </w:r>
+    </w:p>
+    <w:p>
+      <w:pPr>
+        <w:ind w:left="504"/>
+        <w:spacing w:before="0" w:after="40"/>
+      </w:pPr>
+      <w:r>
+        <w:rPr>
+          <w:sz w:val="24"/>
+        </w:rPr>
+        <w:t>Sample: "Having studied all night, she answered all the questions correctly."</w:t>
+      </w:r>
+    </w:p>
+    <w:p>
+      <w:pPr>
+        <w:pStyle w:val="Heading3"/>
+      </w:pPr>
+      <w:r>
+        <w:rPr>
+          <w:sz w:val="24"/>
+        </w:rPr>
         <w:t>Part 4: Sentence Writing</w:t>
       </w:r>
     </w:p>
     <w:p>
+      <w:pPr>
+        <w:spacing w:before="60" w:after="120"/>
+      </w:pPr>
       <w:r>
-        <w:t>Answers will vary. Sample responses:</w:t>
+        <w:rPr>
+          <w:sz w:val="24"/>
+        </w:rPr>
+        <w:t>Exercises 14–18 are open-ended. Accept any grammatically correct sentence that demonstrates the requested structure.</w:t>
       </w:r>
     </w:p>
     <w:p>
       <w:pPr>
-        <w:spacing w:before="240"/>
+        <w:spacing w:before="120" w:after="60"/>
       </w:pPr>
       <w:r>
         <w:rPr>
           <w:b/>
+          <w:sz w:val="24"/>
         </w:rPr>
-        <w:t>14. Adverb clause of time: While the students were taking the exam, the fire alarm went off.</w:t>
+        <w:t xml:space="preserve">Exercise 14. </w:t>
       </w:r>
     </w:p>
     <w:p>
       <w:pPr>
-        <w:spacing w:before="240"/>
+        <w:ind w:left="504"/>
+        <w:spacing w:before="0" w:after="40"/>
       </w:pPr>
       <w:r>
         <w:rPr>
           <w:b/>
+          <w:sz w:val="24"/>
         </w:rPr>
-        <w:t>15. Disjunct expressing attitude: Unfortunately, the concert has been canceled due to bad weather.</w:t>
+        <w:t xml:space="preserve">Structure: </w:t>
+      </w:r>
+      <w:r>
+        <w:rPr>
+          <w:sz w:val="24"/>
+        </w:rPr>
+        <w:t>Adverb clause of time:</w:t>
       </w:r>
     </w:p>
     <w:p>
       <w:pPr>
-        <w:spacing w:before="240"/>
+        <w:ind w:left="504"/>
+        <w:spacing w:before="0" w:after="40"/>
+      </w:pPr>
+      <w:r>
+        <w:rPr>
+          <w:sz w:val="24"/>
+        </w:rPr>
+        <w:t>Sample: "While the children were playing outside, their parents prepared dinner."</w:t>
+      </w:r>
+    </w:p>
+    <w:p>
+      <w:pPr>
+        <w:spacing w:before="120" w:after="60"/>
       </w:pPr>
       <w:r>
         <w:rPr>
           <w:b/>
+          <w:sz w:val="24"/>
         </w:rPr>
-        <w:t>16. Conjunct showing contrast: The experiment was expensive. However, the results were worth the investment.</w:t>
+        <w:t xml:space="preserve">Exercise 15. </w:t>
       </w:r>
     </w:p>
     <w:p>
       <w:pPr>
-        <w:spacing w:before="240"/>
+        <w:ind w:left="504"/>
+        <w:spacing w:before="0" w:after="40"/>
       </w:pPr>
       <w:r>
         <w:rPr>
           <w:b/>
+          <w:sz w:val="24"/>
         </w:rPr>
-        <w:t>17. Adverb clause of purpose: She spoke loudly so that everyone in the back could hear her.</w:t>
+        <w:t xml:space="preserve">Structure: </w:t>
+      </w:r>
+      <w:r>
+        <w:rPr>
+          <w:sz w:val="24"/>
+        </w:rPr>
+        <w:t>Disjunct expressing attitude:</w:t>
       </w:r>
     </w:p>
     <w:p>
       <w:pPr>
-        <w:spacing w:before="240"/>
+        <w:ind w:left="504"/>
+        <w:spacing w:before="0" w:after="40"/>
+      </w:pPr>
+      <w:r>
+        <w:rPr>
+          <w:sz w:val="24"/>
+        </w:rPr>
+        <w:t>Sample: "Unfortunately, the flight was delayed by three hours."</w:t>
+      </w:r>
+    </w:p>
+    <w:p>
+      <w:pPr>
+        <w:spacing w:before="120" w:after="60"/>
       </w:pPr>
       <w:r>
         <w:rPr>
           <w:b/>
+          <w:sz w:val="24"/>
         </w:rPr>
-        <w:t>18. Participial phrase of reason: Feeling confident about her preparation, she walked into the interview calmly.</w:t>
+        <w:t xml:space="preserve">Exercise 16. </w:t>
       </w:r>
     </w:p>
-    <w:p/>
-    <w:p/>
     <w:p>
       <w:pPr>
-        <w:pStyle w:val="Heading1"/>
+        <w:ind w:left="504"/>
+        <w:spacing w:before="0" w:after="40"/>
       </w:pPr>
       <w:r>
+        <w:rPr>
+          <w:b/>
+          <w:sz w:val="24"/>
+        </w:rPr>
+        <w:t xml:space="preserve">Structure: </w:t>
+      </w:r>
+      <w:r>
+        <w:rPr>
+          <w:sz w:val="24"/>
+        </w:rPr>
+        <w:t>Conjunct showing contrast:</w:t>
+      </w:r>
+    </w:p>
+    <w:p>
+      <w:pPr>
+        <w:ind w:left="504"/>
+        <w:spacing w:before="0" w:after="40"/>
+      </w:pPr>
+      <w:r>
+        <w:rPr>
+          <w:sz w:val="24"/>
+        </w:rPr>
+        <w:t>Sample: "The restaurant was expensive. However, the food was outstanding."</w:t>
+      </w:r>
+    </w:p>
+    <w:p>
+      <w:pPr>
+        <w:spacing w:before="120" w:after="60"/>
+      </w:pPr>
+      <w:r>
+        <w:rPr>
+          <w:b/>
+          <w:sz w:val="24"/>
+        </w:rPr>
+        <w:t xml:space="preserve">Exercise 17. </w:t>
+      </w:r>
+    </w:p>
+    <w:p>
+      <w:pPr>
+        <w:ind w:left="504"/>
+        <w:spacing w:before="0" w:after="40"/>
+      </w:pPr>
+      <w:r>
+        <w:rPr>
+          <w:b/>
+          <w:sz w:val="24"/>
+        </w:rPr>
+        <w:t xml:space="preserve">Structure: </w:t>
+      </w:r>
+      <w:r>
+        <w:rPr>
+          <w:sz w:val="24"/>
+        </w:rPr>
+        <w:t>Adverb clause of purpose:</w:t>
+      </w:r>
+    </w:p>
+    <w:p>
+      <w:pPr>
+        <w:ind w:left="504"/>
+        <w:spacing w:before="0" w:after="40"/>
+      </w:pPr>
+      <w:r>
+        <w:rPr>
+          <w:sz w:val="24"/>
+        </w:rPr>
+        <w:t>Sample: "She whispered so that the baby wouldn’t wake up."</w:t>
+      </w:r>
+    </w:p>
+    <w:p>
+      <w:pPr>
+        <w:spacing w:before="120" w:after="60"/>
+      </w:pPr>
+      <w:r>
+        <w:rPr>
+          <w:b/>
+          <w:sz w:val="24"/>
+        </w:rPr>
+        <w:t xml:space="preserve">Exercise 18. </w:t>
+      </w:r>
+    </w:p>
+    <w:p>
+      <w:pPr>
+        <w:ind w:left="504"/>
+        <w:spacing w:before="0" w:after="40"/>
+      </w:pPr>
+      <w:r>
+        <w:rPr>
+          <w:b/>
+          <w:sz w:val="24"/>
+        </w:rPr>
+        <w:t xml:space="preserve">Structure: </w:t>
+      </w:r>
+      <w:r>
+        <w:rPr>
+          <w:sz w:val="24"/>
+        </w:rPr>
+        <w:t>Participial phrase as adverbial of reason:</w:t>
+      </w:r>
+    </w:p>
+    <w:p>
+      <w:pPr>
+        <w:ind w:left="504"/>
+        <w:spacing w:before="0" w:after="40"/>
+      </w:pPr>
+      <w:r>
+        <w:rPr>
+          <w:sz w:val="24"/>
+        </w:rPr>
+        <w:t>Sample: "Exhausted from the long hike, they decided to set up camp early."</w:t>
+      </w:r>
+    </w:p>
+    <w:p>
+      <w:pPr>
+        <w:pStyle w:val="Heading3"/>
+      </w:pPr>
+      <w:r>
+        <w:rPr>
+          <w:sz w:val="24"/>
+        </w:rPr>
         <w:t>Part 5: Analysis and Application</w:t>
       </w:r>
     </w:p>
     <w:p>
       <w:pPr>
-        <w:spacing w:before="240"/>
+        <w:spacing w:before="120" w:after="60"/>
       </w:pPr>
       <w:r>
         <w:rPr>
           <w:b/>
+          <w:sz w:val="24"/>
         </w:rPr>
-        <w:t>19. Five adverbials from the passage:</w:t>
-      </w:r>
-    </w:p>
-    <w:p>
-      <w:r>
-        <w:t>Adverbial 1: Yesterday</w:t>
-      </w:r>
-    </w:p>
-    <w:p>
-      <w:r>
-        <w:t>Form: NP</w:t>
-      </w:r>
-    </w:p>
-    <w:p>
-      <w:r>
-        <w:t>Semantic role: time</w:t>
-      </w:r>
-    </w:p>
-    <w:p>
-      <w:r>
-        <w:t>Adverbial 2: finally</w:t>
-      </w:r>
-    </w:p>
-    <w:p>
-      <w:r>
-        <w:t>Form: AdvP</w:t>
-      </w:r>
-    </w:p>
-    <w:p>
-      <w:r>
-        <w:t>Semantic role: time</w:t>
-      </w:r>
-    </w:p>
-    <w:p>
-      <w:r>
-        <w:t>Adverbial 3: Surprisingly</w:t>
-      </w:r>
-    </w:p>
-    <w:p>
-      <w:r>
-        <w:t>Form: AdvP</w:t>
-      </w:r>
-    </w:p>
-    <w:p>
-      <w:r>
-        <w:t>Semantic role: attitude (disjunct)</w:t>
-      </w:r>
-    </w:p>
-    <w:p>
-      <w:r>
-        <w:t>Adverbial 4: diligently</w:t>
-      </w:r>
-    </w:p>
-    <w:p>
-      <w:r>
-        <w:t>Form: AdvP</w:t>
-      </w:r>
-    </w:p>
-    <w:p>
-      <w:r>
-        <w:t>Semantic role: manner</w:t>
-      </w:r>
-    </w:p>
-    <w:p>
-      <w:r>
-        <w:t>Adverbial 5: for three years</w:t>
-      </w:r>
-    </w:p>
-    <w:p>
-      <w:r>
-        <w:t>Form: PP</w:t>
-      </w:r>
-    </w:p>
-    <w:p>
-      <w:r>
-        <w:t>Semantic role: time (duration)</w:t>
-      </w:r>
-    </w:p>
-    <w:p>
-      <w:r>
-        <w:t>Other acceptable answers: because funding was severely limited (adverb clause, reason), Nevertheless (AdvP, conjunct), in a prestigious journal (PP, place), last month (NP, time), If additional funding becomes available (adverb clause, condition), next year (NP, time), in a new laboratory (PP, place)</w:t>
+        <w:t xml:space="preserve">Exercise 19. </w:t>
       </w:r>
     </w:p>
     <w:p>
       <w:pPr>
-        <w:spacing w:before="240"/>
+        <w:ind w:left="504"/>
+        <w:spacing w:before="0" w:after="40"/>
+      </w:pPr>
+      <w:r>
+        <w:rPr>
+          <w:sz w:val="24"/>
+        </w:rPr>
+        <w:t>Identify five adverbials in the passage:</w:t>
+      </w:r>
+    </w:p>
+    <w:p>
+      <w:pPr>
+        <w:ind w:left="504"/>
+        <w:spacing w:before="0" w:after="40"/>
+      </w:pPr>
+      <w:r>
+        <w:rPr>
+          <w:sz w:val="24"/>
+        </w:rPr>
+        <w:t>Any five of the following are acceptable:</w:t>
+      </w:r>
+    </w:p>
+    <w:p>
+      <w:pPr>
+        <w:ind w:left="1008"/>
+        <w:spacing w:before="0" w:after="40"/>
+      </w:pPr>
+      <w:r>
+        <w:rPr>
+          <w:sz w:val="24"/>
+        </w:rPr>
+        <w:t>"Yesterday" — NP — time</w:t>
+      </w:r>
+    </w:p>
+    <w:p>
+      <w:pPr>
+        <w:ind w:left="1008"/>
+        <w:spacing w:before="0" w:after="40"/>
+      </w:pPr>
+      <w:r>
+        <w:rPr>
+          <w:sz w:val="24"/>
+        </w:rPr>
+        <w:t>"finally" — AdvP — time (completion)</w:t>
+      </w:r>
+    </w:p>
+    <w:p>
+      <w:pPr>
+        <w:ind w:left="1008"/>
+        <w:spacing w:before="0" w:after="40"/>
+      </w:pPr>
+      <w:r>
+        <w:rPr>
+          <w:sz w:val="24"/>
+        </w:rPr>
+        <w:t>"Surprisingly" — AdvP (disjunct) — speaker attitude</w:t>
+      </w:r>
+    </w:p>
+    <w:p>
+      <w:pPr>
+        <w:ind w:left="1008"/>
+        <w:spacing w:before="0" w:after="40"/>
+      </w:pPr>
+      <w:r>
+        <w:rPr>
+          <w:sz w:val="24"/>
+        </w:rPr>
+        <w:t>"diligently" — AdvP — manner</w:t>
+      </w:r>
+    </w:p>
+    <w:p>
+      <w:pPr>
+        <w:ind w:left="1008"/>
+        <w:spacing w:before="0" w:after="40"/>
+      </w:pPr>
+      <w:r>
+        <w:rPr>
+          <w:sz w:val="24"/>
+        </w:rPr>
+        <w:t>"for three years" — PP — time (duration)</w:t>
+      </w:r>
+    </w:p>
+    <w:p>
+      <w:pPr>
+        <w:ind w:left="1008"/>
+        <w:spacing w:before="0" w:after="40"/>
+      </w:pPr>
+      <w:r>
+        <w:rPr>
+          <w:sz w:val="24"/>
+        </w:rPr>
+        <w:t>"because funding was severely limited" — adverb clause — reason</w:t>
+      </w:r>
+    </w:p>
+    <w:p>
+      <w:pPr>
+        <w:ind w:left="1008"/>
+        <w:spacing w:before="0" w:after="40"/>
+      </w:pPr>
+      <w:r>
+        <w:rPr>
+          <w:sz w:val="24"/>
+        </w:rPr>
+        <w:t>"in a prestigious journal" — PP — place</w:t>
+      </w:r>
+    </w:p>
+    <w:p>
+      <w:pPr>
+        <w:ind w:left="1008"/>
+        <w:spacing w:before="0" w:after="40"/>
+      </w:pPr>
+      <w:r>
+        <w:rPr>
+          <w:sz w:val="24"/>
+        </w:rPr>
+        <w:t>"last month" — NP — time</w:t>
+      </w:r>
+    </w:p>
+    <w:p>
+      <w:pPr>
+        <w:ind w:left="1008"/>
+        <w:spacing w:before="0" w:after="40"/>
+      </w:pPr>
+      <w:r>
+        <w:rPr>
+          <w:sz w:val="24"/>
+        </w:rPr>
+        <w:t>"If additional funding becomes available" — adverb clause — condition</w:t>
+      </w:r>
+    </w:p>
+    <w:p>
+      <w:pPr>
+        <w:ind w:left="1008"/>
+        <w:spacing w:before="0" w:after="40"/>
+      </w:pPr>
+      <w:r>
+        <w:rPr>
+          <w:sz w:val="24"/>
+        </w:rPr>
+        <w:t>"next year" — NP — time</w:t>
+      </w:r>
+    </w:p>
+    <w:p>
+      <w:pPr>
+        <w:ind w:left="1008"/>
+        <w:spacing w:before="0" w:after="40"/>
+      </w:pPr>
+      <w:r>
+        <w:rPr>
+          <w:sz w:val="24"/>
+        </w:rPr>
+        <w:t>"in a new laboratory" — PP — place</w:t>
+      </w:r>
+    </w:p>
+    <w:p>
+      <w:pPr>
+        <w:spacing w:before="120" w:after="60"/>
       </w:pPr>
       <w:r>
         <w:rPr>
           <w:b/>
+          <w:sz w:val="24"/>
         </w:rPr>
-        <w:t>20. Explanation of disjunct vs. adjunct:</w:t>
-      </w:r>
-    </w:p>
-    <w:p>
-      <w:r>
-        <w:t>Surprisingly is a disjunct because it expresses the speaker's attitude toward the entire proposition (the speaker finds the results surprising). It is not part of the clause content and cannot be focused, questioned, or negated ("*Did surprisingly the results contradict...?" is ungrammatical).</w:t>
-      </w:r>
-    </w:p>
-    <w:p>
-      <w:r>
-        <w:t>Diligently is an adjunct because it modifies the verb directly, telling how they worked. It is part of the proposition and can be questioned and negated ("Did they work diligently?" / "They didn't work diligently").</w:t>
+        <w:t xml:space="preserve">Exercise 20. </w:t>
       </w:r>
     </w:p>
     <w:p>
       <w:pPr>
-        <w:spacing w:before="240"/>
+        <w:ind w:left="504"/>
+        <w:spacing w:before="0" w:after="40"/>
+      </w:pPr>
+      <w:r>
+        <w:rPr>
+          <w:sz w:val="24"/>
+        </w:rPr>
+        <w:t>"Surprisingly" is a disjunct because it comments on the entire sentence from the speaker’s perspective — it expresses the speaker’s surprise at the results. It is not part of the proposition: you cannot ask "Did the results surprisingly contradict the findings?" in the same way.</w:t>
+      </w:r>
+    </w:p>
+    <w:p>
+      <w:pPr>
+        <w:ind w:left="504"/>
+        <w:spacing w:before="0" w:after="40"/>
+      </w:pPr>
+      <w:r>
+        <w:rPr>
+          <w:sz w:val="24"/>
+        </w:rPr>
+        <w:t>"Diligently" is an adjunct because it modifies the verb "worked," telling how they worked. It is integrated into the clause structure: you can question it ("Did they work diligently?") and negate it ("They didn’t work diligently").</w:t>
+      </w:r>
+    </w:p>
+    <w:p>
+      <w:pPr>
+        <w:spacing w:before="120" w:after="60"/>
       </w:pPr>
       <w:r>
         <w:rPr>
           <w:b/>
+          <w:sz w:val="24"/>
         </w:rPr>
-        <w:t>21. Repositioning yesterday:</w:t>
+        <w:t xml:space="preserve">Exercise 21. </w:t>
       </w:r>
     </w:p>
     <w:p>
+      <w:pPr>
+        <w:ind w:left="504"/>
+        <w:spacing w:before="0" w:after="40"/>
+      </w:pPr>
       <w:r>
-        <w:t>Position 1: Yesterday, the researchers finally completed their groundbreaking study. (original)</w:t>
+        <w:rPr>
+          <w:sz w:val="24"/>
+        </w:rPr>
+        <w:t>Rewrite with "yesterday" in three positions:</w:t>
       </w:r>
     </w:p>
     <w:p>
+      <w:pPr>
+        <w:ind w:left="504"/>
+        <w:spacing w:before="60" w:after="40"/>
+      </w:pPr>
       <w:r>
-        <w:t>Effect: Initial position sets the temporal frame for the sentence; the time is established first as a topic marker.</w:t>
+        <w:rPr>
+          <w:b/>
+          <w:sz w:val="24"/>
+        </w:rPr>
+        <w:t>Initial:</w:t>
       </w:r>
     </w:p>
     <w:p>
+      <w:pPr>
+        <w:ind w:left="1008"/>
+        <w:spacing w:before="0" w:after="40"/>
+      </w:pPr>
       <w:r>
-        <w:t>Position 2: The researchers finally completed their groundbreaking study yesterday.</w:t>
+        <w:rPr>
+          <w:sz w:val="24"/>
+        </w:rPr>
+        <w:t>"Yesterday, the researchers finally completed their groundbreaking study."</w:t>
       </w:r>
     </w:p>
     <w:p>
+      <w:pPr>
+        <w:ind w:left="1008"/>
+        <w:spacing w:before="0" w:after="40"/>
+      </w:pPr>
       <w:r>
-        <w:t>Effect: Final position is the default/neutral position for time adverbials; slight emphasis on yesterday as new information.</w:t>
+        <w:rPr>
+          <w:sz w:val="24"/>
+        </w:rPr>
+        <w:t>Effect: Sets the time frame first; "yesterday" functions as a scene-setting topic.</w:t>
       </w:r>
     </w:p>
     <w:p>
+      <w:pPr>
+        <w:ind w:left="504"/>
+        <w:spacing w:before="60" w:after="40"/>
+      </w:pPr>
       <w:r>
-        <w:t>Position 3: The researchers yesterday finally completed their groundbreaking study.</w:t>
+        <w:rPr>
+          <w:b/>
+          <w:sz w:val="24"/>
+        </w:rPr>
+        <w:t>Medial:</w:t>
       </w:r>
     </w:p>
     <w:p>
+      <w:pPr>
+        <w:ind w:left="1008"/>
+        <w:spacing w:before="0" w:after="40"/>
+      </w:pPr>
       <w:r>
-        <w:t>Effect: Medial position is unusual for this adverbial and creates some emphasis on yesterday by placing it in an unexpected position.</w:t>
+        <w:rPr>
+          <w:sz w:val="24"/>
+        </w:rPr>
+        <w:t>"The researchers yesterday finally completed their groundbreaking study."</w:t>
+      </w:r>
+    </w:p>
+    <w:p>
+      <w:pPr>
+        <w:ind w:left="1008"/>
+        <w:spacing w:before="0" w:after="40"/>
+      </w:pPr>
+      <w:r>
+        <w:rPr>
+          <w:sz w:val="24"/>
+        </w:rPr>
+        <w:t>Effect: Places "yesterday" closer to the verb; slightly unusual but emphasizes the recency.</w:t>
+      </w:r>
+    </w:p>
+    <w:p>
+      <w:pPr>
+        <w:ind w:left="504"/>
+        <w:spacing w:before="60" w:after="40"/>
+      </w:pPr>
+      <w:r>
+        <w:rPr>
+          <w:b/>
+          <w:sz w:val="24"/>
+        </w:rPr>
+        <w:t>Final:</w:t>
+      </w:r>
+    </w:p>
+    <w:p>
+      <w:pPr>
+        <w:ind w:left="1008"/>
+        <w:spacing w:before="0" w:after="40"/>
+      </w:pPr>
+      <w:r>
+        <w:rPr>
+          <w:sz w:val="24"/>
+        </w:rPr>
+        <w:t>"The researchers finally completed their groundbreaking study yesterday."</w:t>
+      </w:r>
+    </w:p>
+    <w:p>
+      <w:pPr>
+        <w:ind w:left="1008"/>
+        <w:spacing w:before="0" w:after="40"/>
+      </w:pPr>
+      <w:r>
+        <w:rPr>
+          <w:sz w:val="24"/>
+        </w:rPr>
+        <w:t>Effect: Default/neutral position; "yesterday" receives end-focus as new information.</w:t>
       </w:r>
     </w:p>
     <w:sectPr>
@@ -940,11 +1697,8 @@
     <w:name w:val="Normal"/>
     <w:qFormat/>
     <w:rsid w:val="00FC693F"/>
-    <w:pPr>
-      <w:spacing w:after="120" w:line="276" w:lineRule="auto"/>
-    </w:pPr>
     <w:rPr>
-      <w:rFonts w:ascii="Times New Roman" w:hAnsi="Times New Roman"/>
+      <w:rFonts w:ascii="Garamond" w:hAnsi="Garamond"/>
       <w:sz w:val="24"/>
     </w:rPr>
   </w:style>
@@ -1007,7 +1761,7 @@
       <w:outlineLvl w:val="0"/>
     </w:pPr>
     <w:rPr>
-      <w:rFonts w:asciiTheme="majorHAnsi" w:eastAsiaTheme="majorEastAsia" w:hAnsiTheme="majorHAnsi" w:cstheme="majorBidi"/>
+      <w:rFonts w:asciiTheme="majorHAnsi" w:eastAsiaTheme="majorEastAsia" w:hAnsiTheme="majorHAnsi" w:cstheme="majorBidi" w:ascii="Open Sans" w:hAnsi="Open Sans"/>
       <w:b/>
       <w:bCs/>
       <w:color w:val="365F91" w:themeColor="accent1" w:themeShade="BF"/>
@@ -1031,7 +1785,7 @@
       <w:outlineLvl w:val="1"/>
     </w:pPr>
     <w:rPr>
-      <w:rFonts w:asciiTheme="majorHAnsi" w:eastAsiaTheme="majorEastAsia" w:hAnsiTheme="majorHAnsi" w:cstheme="majorBidi"/>
+      <w:rFonts w:asciiTheme="majorHAnsi" w:eastAsiaTheme="majorEastAsia" w:hAnsiTheme="majorHAnsi" w:cstheme="majorBidi" w:ascii="Open Sans" w:hAnsi="Open Sans"/>
       <w:b/>
       <w:bCs/>
       <w:color w:val="4F81BD" w:themeColor="accent1"/>
@@ -1055,7 +1809,7 @@
       <w:outlineLvl w:val="2"/>
     </w:pPr>
     <w:rPr>
-      <w:rFonts w:asciiTheme="majorHAnsi" w:eastAsiaTheme="majorEastAsia" w:hAnsiTheme="majorHAnsi" w:cstheme="majorBidi"/>
+      <w:rFonts w:asciiTheme="majorHAnsi" w:eastAsiaTheme="majorEastAsia" w:hAnsiTheme="majorHAnsi" w:cstheme="majorBidi" w:ascii="Open Sans" w:hAnsi="Open Sans"/>
       <w:b/>
       <w:bCs/>
       <w:color w:val="4F81BD" w:themeColor="accent1"/>

</xml_diff>